<commit_message>
Pequenas alterações nos fluxos,  e especificação de requisitos.
</commit_message>
<xml_diff>
--- a/Modela/EspecificaçãoDeRequisitosModelo.docx
+++ b/Modela/EspecificaçãoDeRequisitosModelo.docx
@@ -401,42 +401,16 @@
         <w:rPr>
           <w:lang w:val="pt-BR"/>
         </w:rPr>
-        <w:t xml:space="preserve">Declarações dos requisitos funcionais do sistema, não expressados como casos de uso. </w:t>
+        <w:t>Declarações dos requisitos funcionais do sistema, não expressados como casos de uso. Exemplo incluem auditoria, autenticação, impressão e relatórios.</w:t>
       </w:r>
       <w:proofErr w:type="gramStart"/>
       <w:r>
         <w:rPr>
           <w:lang w:val="pt-BR"/>
         </w:rPr>
-        <w:t>Exemplo incluem</w:t>
+        <w:t>]</w:t>
       </w:r>
       <w:proofErr w:type="gramEnd"/>
-      <w:r>
-        <w:rPr>
-          <w:lang w:val="pt-BR"/>
-        </w:rPr>
-        <w:t xml:space="preserve"> auditoria, </w:t>
-      </w:r>
-      <w:proofErr w:type="gramStart"/>
-      <w:r>
-        <w:rPr>
-          <w:lang w:val="pt-BR"/>
-        </w:rPr>
-        <w:t>autenticação</w:t>
-      </w:r>
-      <w:proofErr w:type="gramEnd"/>
-      <w:r>
-        <w:rPr>
-          <w:lang w:val="pt-BR"/>
-        </w:rPr>
-        <w:t>, impressão e relatórios.</w:t>
-      </w:r>
-      <w:r>
-        <w:rPr>
-          <w:lang w:val="pt-BR"/>
-        </w:rPr>
-        <w:t>]</w:t>
-      </w:r>
     </w:p>
     <w:p>
       <w:pPr>
@@ -814,14 +788,6 @@
     </w:p>
     <w:p>
       <w:pPr>
-        <w:pStyle w:val="Corpodetexto"/>
-        <w:rPr>
-          <w:lang w:val="pt-BR"/>
-        </w:rPr>
-      </w:pPr>
-    </w:p>
-    <w:p>
-      <w:pPr>
         <w:pStyle w:val="Ttulo1"/>
         <w:rPr>
           <w:lang w:val="pt-BR"/>
@@ -831,15 +797,473 @@
         <w:rPr>
           <w:lang w:val="pt-BR"/>
         </w:rPr>
-        <w:br w:type="page"/>
-      </w:r>
+        <w:t>Interfaces do Sistema</w:t>
+      </w:r>
+    </w:p>
+    <w:p>
+      <w:pPr>
+        <w:pStyle w:val="InfoBlue"/>
+        <w:rPr>
+          <w:lang w:val="pt-BR"/>
+        </w:rPr>
+      </w:pPr>
+      <w:r>
+        <w:rPr>
+          <w:lang w:val="pt-BR"/>
+        </w:rPr>
+        <w:t>[</w:t>
+      </w:r>
+      <w:r>
+        <w:rPr>
+          <w:lang w:val="pt-BR"/>
+        </w:rPr>
+        <w:t>Requisitos de interface são parte do + na classificação de requisitos FURPS+</w:t>
+      </w:r>
+      <w:r>
+        <w:rPr>
+          <w:lang w:val="pt-BR"/>
+        </w:rPr>
+        <w:t xml:space="preserve">. </w:t>
+      </w:r>
+      <w:r>
+        <w:rPr>
+          <w:lang w:val="pt-BR"/>
+        </w:rPr>
+        <w:t>Defina as interfaces que devam ser suportadas pela aplicação</w:t>
+      </w:r>
+      <w:r>
+        <w:rPr>
+          <w:lang w:val="pt-BR"/>
+        </w:rPr>
+        <w:t xml:space="preserve">. </w:t>
+      </w:r>
+      <w:r>
+        <w:rPr>
+          <w:lang w:val="pt-BR"/>
+        </w:rPr>
+        <w:t>Deve conter especificidade adequada, protocolos, portas, endereços lógicos, etc., de tal forma que o software possa ser desenvolvido e verificado em seus requisitos de interface</w:t>
+      </w:r>
+      <w:r>
+        <w:rPr>
+          <w:lang w:val="pt-BR"/>
+        </w:rPr>
+        <w:t>.]</w:t>
+      </w:r>
+    </w:p>
+    <w:p>
+      <w:pPr>
+        <w:pStyle w:val="Ttulo2"/>
+        <w:rPr>
+          <w:lang w:val="pt-BR"/>
+        </w:rPr>
+      </w:pPr>
+      <w:r>
+        <w:rPr>
+          <w:lang w:val="pt-BR"/>
+        </w:rPr>
+        <w:t>Interfaces de Usuário</w:t>
+      </w:r>
+    </w:p>
+    <w:p>
+      <w:pPr>
+        <w:pStyle w:val="InfoBlue"/>
+        <w:rPr>
+          <w:lang w:val="pt-BR"/>
+        </w:rPr>
+      </w:pPr>
+      <w:r>
+        <w:rPr>
+          <w:lang w:val="pt-BR"/>
+        </w:rPr>
+        <w:t>[</w:t>
+      </w:r>
+      <w:r>
+        <w:rPr>
+          <w:lang w:val="pt-BR"/>
+        </w:rPr>
+        <w:t>Descreva as interfaces de usuário que serão implementadas pelo software. A intenção desta seção é declarar requisitos relativos à interface. Projeto de interface pode sobrepor o processo de reunião de requisitos</w:t>
+      </w:r>
+      <w:r>
+        <w:rPr>
+          <w:lang w:val="pt-BR"/>
+        </w:rPr>
+        <w:t>.]</w:t>
+      </w:r>
+    </w:p>
+    <w:p>
+      <w:pPr>
+        <w:pStyle w:val="Ttulo3"/>
+        <w:rPr>
+          <w:lang w:val="pt-BR"/>
+        </w:rPr>
+      </w:pPr>
+      <w:r>
+        <w:rPr>
+          <w:lang w:val="pt-BR"/>
+        </w:rPr>
+        <w:t xml:space="preserve">Look &amp; </w:t>
+      </w:r>
+      <w:proofErr w:type="spellStart"/>
+      <w:r>
+        <w:rPr>
+          <w:lang w:val="pt-BR"/>
+        </w:rPr>
+        <w:t>Feel</w:t>
+      </w:r>
+      <w:proofErr w:type="spellEnd"/>
+      <w:r>
+        <w:rPr>
+          <w:lang w:val="pt-BR"/>
+        </w:rPr>
+        <w:t xml:space="preserve"> </w:t>
+      </w:r>
+    </w:p>
+    <w:p>
+      <w:pPr>
+        <w:pStyle w:val="InfoBlue"/>
+        <w:rPr>
+          <w:lang w:val="pt-BR"/>
+        </w:rPr>
+      </w:pPr>
+      <w:r>
+        <w:rPr>
+          <w:lang w:val="pt-BR"/>
+        </w:rPr>
+        <w:t>[</w:t>
+      </w:r>
+      <w:r>
+        <w:rPr>
+          <w:lang w:val="pt-BR"/>
+        </w:rPr>
+        <w:t>Proveja a descrição do espírito da interface. Seu cliente pode ter passado suas demandas particulares como estilo, colores que serão usadas, grau de interação, etc. Esta seção captura requisitos para a interface e não o projeto da interface</w:t>
+      </w:r>
+      <w:r>
+        <w:rPr>
+          <w:lang w:val="pt-BR"/>
+        </w:rPr>
+        <w:t>.</w:t>
+      </w:r>
+      <w:r>
+        <w:rPr>
+          <w:lang w:val="pt-BR"/>
+        </w:rPr>
+        <w:t>]</w:t>
+      </w:r>
+    </w:p>
+    <w:p>
+      <w:pPr>
+        <w:pStyle w:val="Ttulo3"/>
+        <w:rPr>
+          <w:lang w:val="pt-BR"/>
+        </w:rPr>
+      </w:pPr>
+      <w:r>
+        <w:rPr>
+          <w:lang w:val="pt-BR"/>
+        </w:rPr>
+        <w:t xml:space="preserve">Requisitos de </w:t>
+      </w:r>
+      <w:r>
+        <w:rPr>
+          <w:lang w:val="pt-BR"/>
+        </w:rPr>
+        <w:t xml:space="preserve">Layout </w:t>
+      </w:r>
+      <w:r>
+        <w:rPr>
+          <w:lang w:val="pt-BR"/>
+        </w:rPr>
+        <w:t>e Navegação</w:t>
+      </w:r>
+    </w:p>
+    <w:p>
+      <w:pPr>
+        <w:rPr>
+          <w:lang w:val="pt-BR"/>
+        </w:rPr>
+      </w:pPr>
+      <w:r>
+        <w:rPr>
+          <w:lang w:val="pt-BR"/>
+        </w:rPr>
+        <w:t>Não há requisitos específicos de layout e navegação.</w:t>
+      </w:r>
+    </w:p>
+    <w:p>
+      <w:pPr>
+        <w:rPr>
+          <w:rStyle w:val="InfoBlueChar"/>
+          <w:lang w:val="pt-BR"/>
+        </w:rPr>
+      </w:pPr>
+      <w:r>
+        <w:rPr>
+          <w:rStyle w:val="InfoBlueChar"/>
+          <w:lang w:val="pt-BR"/>
+        </w:rPr>
+        <w:t>[</w:t>
+      </w:r>
+      <w:r>
+        <w:rPr>
+          <w:rStyle w:val="InfoBlueChar"/>
+          <w:lang w:val="pt-BR"/>
+        </w:rPr>
+        <w:t>Capture requisitos sobre as áreas da tela principal e como elas serão agrupadas.</w:t>
+      </w:r>
+      <w:proofErr w:type="gramStart"/>
+      <w:r>
+        <w:rPr>
+          <w:rStyle w:val="InfoBlueChar"/>
+          <w:lang w:val="pt-BR"/>
+        </w:rPr>
+        <w:t>]</w:t>
+      </w:r>
+      <w:proofErr w:type="gramEnd"/>
+    </w:p>
+    <w:p>
+      <w:pPr>
+        <w:pStyle w:val="Ttulo3"/>
+        <w:rPr>
+          <w:lang w:val="pt-BR"/>
+        </w:rPr>
+      </w:pPr>
+      <w:r>
+        <w:rPr>
+          <w:lang w:val="pt-BR"/>
+        </w:rPr>
+        <w:t>Consistência</w:t>
+      </w:r>
+    </w:p>
+    <w:p>
+      <w:pPr>
+        <w:pStyle w:val="Ttulo4"/>
+        <w:rPr>
+          <w:lang w:val="pt-BR"/>
+        </w:rPr>
+      </w:pPr>
+      <w:r>
+        <w:rPr>
+          <w:lang w:val="pt-BR"/>
+        </w:rPr>
+        <w:t>Consistência com o navegador</w:t>
+      </w:r>
+    </w:p>
+    <w:p>
+      <w:pPr>
+        <w:rPr>
+          <w:lang w:val="pt-BR"/>
+        </w:rPr>
+      </w:pPr>
+      <w:r>
+        <w:rPr>
+          <w:lang w:val="pt-BR"/>
+        </w:rPr>
+        <w:t>A aplicação Web deverá manter consistência com os navegadores utilizados, no que diz respeito a posicionamento de botões e campos (</w:t>
+      </w:r>
+      <w:proofErr w:type="spellStart"/>
+      <w:r>
+        <w:rPr>
+          <w:lang w:val="pt-BR"/>
+        </w:rPr>
+        <w:t>Chrome</w:t>
+      </w:r>
+      <w:proofErr w:type="spellEnd"/>
+      <w:r>
+        <w:rPr>
+          <w:lang w:val="pt-BR"/>
+        </w:rPr>
+        <w:t xml:space="preserve">, </w:t>
+      </w:r>
+      <w:proofErr w:type="spellStart"/>
+      <w:r>
+        <w:rPr>
+          <w:lang w:val="pt-BR"/>
+        </w:rPr>
+        <w:t>Mozzila</w:t>
+      </w:r>
+      <w:proofErr w:type="spellEnd"/>
+      <w:r>
+        <w:rPr>
+          <w:lang w:val="pt-BR"/>
+        </w:rPr>
+        <w:t>, Internet Explorer, Safari).</w:t>
+      </w:r>
+    </w:p>
+    <w:p>
+      <w:pPr>
+        <w:rPr>
+          <w:rStyle w:val="InfoBlueChar"/>
+          <w:lang w:val="pt-BR"/>
+        </w:rPr>
+      </w:pPr>
+      <w:r>
+        <w:rPr>
+          <w:rStyle w:val="InfoBlueChar"/>
+          <w:lang w:val="pt-BR"/>
+        </w:rPr>
+        <w:t>[</w:t>
+      </w:r>
+      <w:r>
+        <w:rPr>
+          <w:rStyle w:val="InfoBlueChar"/>
+          <w:lang w:val="pt-BR"/>
+        </w:rPr>
+        <w:t xml:space="preserve">Consistência da interface de usuário permite ao usuário predizer o que irá acontecer. </w:t>
+      </w:r>
+      <w:r>
+        <w:rPr>
+          <w:rStyle w:val="InfoBlueChar"/>
+          <w:lang w:val="pt-BR"/>
+        </w:rPr>
+        <w:t>Esta seção declara requisitos sobre os mecanismos a ser empregados na interface de usuário, tanto dentro do sistema quanto com outros sistemas e podem ser aplicados em diferentes níveis: controles de navegação, tamanho e forma das áreas da tela, posicionamento para entrada e apresentação de dados, terminologia</w:t>
+      </w:r>
+      <w:r>
+        <w:rPr>
+          <w:rStyle w:val="InfoBlueChar"/>
+          <w:lang w:val="pt-BR"/>
+        </w:rPr>
+        <w:t>.</w:t>
+      </w:r>
+      <w:proofErr w:type="gramStart"/>
+      <w:r>
+        <w:rPr>
+          <w:rStyle w:val="InfoBlueChar"/>
+          <w:lang w:val="pt-BR"/>
+        </w:rPr>
+        <w:t>]</w:t>
+      </w:r>
+      <w:proofErr w:type="gramEnd"/>
+    </w:p>
+    <w:p>
+      <w:pPr>
+        <w:pStyle w:val="Ttulo3"/>
+        <w:rPr>
+          <w:lang w:val="pt-BR"/>
+        </w:rPr>
+      </w:pPr>
+      <w:r>
+        <w:rPr>
+          <w:lang w:val="pt-BR"/>
+        </w:rPr>
+        <w:t>Requisitos de Personalização de Usuário e Customização</w:t>
+      </w:r>
+    </w:p>
+    <w:p>
+      <w:pPr>
+        <w:pStyle w:val="Ttulo4"/>
+        <w:rPr>
+          <w:lang w:val="pt-BR"/>
+        </w:rPr>
+      </w:pPr>
+      <w:r>
+        <w:rPr>
+          <w:lang w:val="pt-BR"/>
+        </w:rPr>
+        <w:t>Customização para empresa</w:t>
+      </w:r>
+    </w:p>
+    <w:p>
+      <w:pPr>
+        <w:rPr>
+          <w:lang w:val="pt-BR"/>
+        </w:rPr>
+      </w:pPr>
+      <w:r>
+        <w:rPr>
+          <w:lang w:val="pt-BR"/>
+        </w:rPr>
+        <w:t>Deve-se permitir a inclusão de logomarca da empresa onde o sistema será feito, tal logomarca deverá aparecer nas aplicações WEB.</w:t>
+      </w:r>
+    </w:p>
+    <w:p>
+      <w:pPr>
+        <w:pStyle w:val="Ttulo4"/>
+        <w:rPr>
+          <w:lang w:val="pt-BR"/>
+        </w:rPr>
+      </w:pPr>
+      <w:r>
+        <w:rPr>
+          <w:lang w:val="pt-BR"/>
+        </w:rPr>
+        <w:t>Customização de conta de usuário</w:t>
+      </w:r>
+    </w:p>
+    <w:p>
+      <w:pPr>
+        <w:rPr>
+          <w:lang w:val="pt-BR"/>
+        </w:rPr>
+      </w:pPr>
+      <w:r>
+        <w:rPr>
+          <w:lang w:val="pt-BR"/>
+        </w:rPr>
+        <w:t>Deve-se permitir a inclusão de foto nas contas de usuários registrados no sistema.</w:t>
+      </w:r>
+    </w:p>
+    <w:p>
+      <w:pPr>
+        <w:pStyle w:val="InfoBlue"/>
+        <w:rPr>
+          <w:lang w:val="pt-BR"/>
+        </w:rPr>
+      </w:pPr>
+      <w:r>
+        <w:rPr>
+          <w:lang w:val="pt-BR"/>
+        </w:rPr>
+        <w:t>[</w:t>
+      </w:r>
+      <w:r>
+        <w:rPr>
+          <w:lang w:val="pt-BR"/>
+        </w:rPr>
+        <w:t>Requisitos sobre o conteúdo que deverá ser apresentado automaticamente para os usuários ou disponibilizados baseado nos atributos do usuário. Alguma vezes</w:t>
+      </w:r>
+      <w:proofErr w:type="gramStart"/>
+      <w:r>
+        <w:rPr>
+          <w:lang w:val="pt-BR"/>
+        </w:rPr>
+        <w:t>, é</w:t>
+      </w:r>
+      <w:proofErr w:type="gramEnd"/>
+      <w:r>
+        <w:rPr>
+          <w:lang w:val="pt-BR"/>
+        </w:rPr>
+        <w:t xml:space="preserve"> permitido aos usuários customizar ou personalizar o conteúdo apresentado</w:t>
+      </w:r>
+      <w:r>
+        <w:rPr>
+          <w:lang w:val="pt-BR"/>
+        </w:rPr>
+        <w:t>.</w:t>
+      </w:r>
+      <w:r>
+        <w:rPr>
+          <w:lang w:val="pt-BR"/>
+        </w:rPr>
+        <w:t>]</w:t>
+      </w:r>
+    </w:p>
+    <w:p>
+      <w:pPr>
+        <w:pStyle w:val="Ttulo2"/>
+        <w:rPr>
+          <w:lang w:val="pt-BR"/>
+        </w:rPr>
+      </w:pPr>
+      <w:bookmarkStart w:id="2" w:name="_Toc492960772"/>
       <w:r>
         <w:rPr>
           <w:lang w:val="pt-BR"/>
         </w:rPr>
         <w:lastRenderedPageBreak/>
-        <w:t>Interfaces do Sistema</w:t>
-      </w:r>
+        <w:t>Interfaces com Sistemas ou Dispositivos Externos</w:t>
+      </w:r>
+      <w:bookmarkEnd w:id="2"/>
     </w:p>
     <w:p>
       <w:pPr>
@@ -858,7 +1282,572 @@
         <w:rPr>
           <w:lang w:val="pt-BR"/>
         </w:rPr>
-        <w:t>Requisitos de interface são parte do + na classificação de requisitos FURPS+</w:t>
+        <w:t xml:space="preserve">Existe algum sistema externo com o qual este sistema deverá </w:t>
+      </w:r>
+      <w:proofErr w:type="spellStart"/>
+      <w:r>
+        <w:rPr>
+          <w:lang w:val="pt-BR"/>
+        </w:rPr>
+        <w:t>interfacear</w:t>
+      </w:r>
+      <w:proofErr w:type="spellEnd"/>
+      <w:r>
+        <w:rPr>
+          <w:lang w:val="pt-BR"/>
+        </w:rPr>
+        <w:t>? Existe alguma restrição sobre a natureza da interface entre este sistema e algum sistema externo, como o formato dos dados passados entre os sistemas ou algum protocolo particular usado? Considere as interfaces providas e requeridas</w:t>
+      </w:r>
+      <w:r>
+        <w:rPr>
+          <w:lang w:val="pt-BR"/>
+        </w:rPr>
+        <w:t>.</w:t>
+      </w:r>
+      <w:r>
+        <w:rPr>
+          <w:lang w:val="pt-BR"/>
+        </w:rPr>
+        <w:t>]</w:t>
+      </w:r>
+      <w:r>
+        <w:rPr>
+          <w:lang w:val="pt-BR"/>
+        </w:rPr>
+        <w:t xml:space="preserve"> </w:t>
+      </w:r>
+    </w:p>
+    <w:p>
+      <w:pPr>
+        <w:pStyle w:val="Ttulo3"/>
+        <w:rPr>
+          <w:lang w:val="pt-BR"/>
+        </w:rPr>
+      </w:pPr>
+      <w:r>
+        <w:rPr>
+          <w:lang w:val="pt-BR"/>
+        </w:rPr>
+        <w:t>Interfaces de Software</w:t>
+      </w:r>
+    </w:p>
+    <w:p>
+      <w:pPr>
+        <w:rPr>
+          <w:lang w:val="pt-BR"/>
+        </w:rPr>
+      </w:pPr>
+      <w:r>
+        <w:rPr>
+          <w:lang w:val="pt-BR"/>
+        </w:rPr>
+        <w:t>Não se aplica.</w:t>
+      </w:r>
+    </w:p>
+    <w:p>
+      <w:pPr>
+        <w:pStyle w:val="InfoBlue"/>
+        <w:rPr>
+          <w:lang w:val="pt-BR"/>
+        </w:rPr>
+      </w:pPr>
+      <w:r>
+        <w:rPr>
+          <w:lang w:val="pt-BR"/>
+        </w:rPr>
+        <w:t>[</w:t>
+      </w:r>
+      <w:r>
+        <w:rPr>
+          <w:lang w:val="pt-BR"/>
+        </w:rPr>
+        <w:t>Esta seção descreve as interfaces de software com outros componentes de sistemas de software</w:t>
+      </w:r>
+      <w:r>
+        <w:rPr>
+          <w:lang w:val="pt-BR"/>
+        </w:rPr>
+        <w:t>.</w:t>
+      </w:r>
+      <w:r>
+        <w:rPr>
+          <w:lang w:val="pt-BR"/>
+        </w:rPr>
+        <w:t xml:space="preserve"> </w:t>
+      </w:r>
+      <w:r>
+        <w:rPr>
+          <w:lang w:val="pt-BR"/>
+        </w:rPr>
+        <w:t>Podem ser componentes comprados, componentes reusados de outras aplicações ou componentes sendo desenvolvidos para subsistemas fora do escopo desta especificação de requisitos do sistema, mas com o qual esta aplicação de software deva interagir</w:t>
+      </w:r>
+      <w:r>
+        <w:rPr>
+          <w:lang w:val="pt-BR"/>
+        </w:rPr>
+        <w:t>.</w:t>
+      </w:r>
+      <w:proofErr w:type="gramStart"/>
+      <w:r>
+        <w:rPr>
+          <w:lang w:val="pt-BR"/>
+        </w:rPr>
+        <w:t>]</w:t>
+      </w:r>
+      <w:proofErr w:type="gramEnd"/>
+    </w:p>
+    <w:p>
+      <w:pPr>
+        <w:pStyle w:val="Ttulo3"/>
+        <w:rPr>
+          <w:lang w:val="pt-BR"/>
+        </w:rPr>
+      </w:pPr>
+      <w:bookmarkStart w:id="3" w:name="_Toc492960771"/>
+      <w:r>
+        <w:rPr>
+          <w:lang w:val="pt-BR"/>
+        </w:rPr>
+        <w:t xml:space="preserve">Interfaces de </w:t>
+      </w:r>
+      <w:r>
+        <w:rPr>
+          <w:lang w:val="pt-BR"/>
+        </w:rPr>
+        <w:t>Hardware</w:t>
+      </w:r>
+      <w:bookmarkEnd w:id="3"/>
+    </w:p>
+    <w:p>
+      <w:pPr>
+        <w:rPr>
+          <w:lang w:val="pt-BR"/>
+        </w:rPr>
+      </w:pPr>
+      <w:r>
+        <w:rPr>
+          <w:lang w:val="pt-BR"/>
+        </w:rPr>
+        <w:t>Não se aplica.</w:t>
+      </w:r>
+    </w:p>
+    <w:p>
+      <w:pPr>
+        <w:pStyle w:val="InfoBlue"/>
+        <w:rPr>
+          <w:lang w:val="pt-BR"/>
+        </w:rPr>
+      </w:pPr>
+      <w:r>
+        <w:rPr>
+          <w:lang w:val="pt-BR"/>
+        </w:rPr>
+        <w:t>[</w:t>
+      </w:r>
+      <w:r>
+        <w:rPr>
+          <w:lang w:val="pt-BR"/>
+        </w:rPr>
+        <w:t>Esta seção define qualquer interface de hardware que será suportada pelo software, incluindo estrutura lógica, endereços físicos, comportamentos esperados etc.</w:t>
+      </w:r>
+      <w:proofErr w:type="gramStart"/>
+      <w:r>
+        <w:rPr>
+          <w:lang w:val="pt-BR"/>
+        </w:rPr>
+        <w:t>]</w:t>
+      </w:r>
+      <w:proofErr w:type="gramEnd"/>
+    </w:p>
+    <w:p>
+      <w:pPr>
+        <w:pStyle w:val="Ttulo3"/>
+        <w:rPr>
+          <w:lang w:val="pt-BR"/>
+        </w:rPr>
+      </w:pPr>
+      <w:bookmarkStart w:id="4" w:name="_Toc492960773"/>
+      <w:r>
+        <w:rPr>
+          <w:lang w:val="pt-BR"/>
+        </w:rPr>
+        <w:t>Interfaces de Comunicação</w:t>
+      </w:r>
+      <w:bookmarkEnd w:id="4"/>
+    </w:p>
+    <w:p>
+      <w:pPr>
+        <w:rPr>
+          <w:lang w:val="pt-BR"/>
+        </w:rPr>
+      </w:pPr>
+      <w:r>
+        <w:rPr>
+          <w:lang w:val="pt-BR"/>
+        </w:rPr>
+        <w:t>Não se aplica.</w:t>
+      </w:r>
+    </w:p>
+    <w:p>
+      <w:pPr>
+        <w:pStyle w:val="InfoBlue"/>
+        <w:rPr>
+          <w:lang w:val="pt-BR"/>
+        </w:rPr>
+      </w:pPr>
+      <w:r>
+        <w:rPr>
+          <w:lang w:val="pt-BR"/>
+        </w:rPr>
+        <w:t>[</w:t>
+      </w:r>
+      <w:r>
+        <w:rPr>
+          <w:lang w:val="pt-BR"/>
+        </w:rPr>
+        <w:t xml:space="preserve">Descreva qualquer interface de comunicação com outros sistemas ou </w:t>
+      </w:r>
+      <w:proofErr w:type="gramStart"/>
+      <w:r>
+        <w:rPr>
+          <w:lang w:val="pt-BR"/>
+        </w:rPr>
+        <w:t>dispositivos tal</w:t>
+      </w:r>
+      <w:proofErr w:type="gramEnd"/>
+      <w:r>
+        <w:rPr>
+          <w:lang w:val="pt-BR"/>
+        </w:rPr>
+        <w:t xml:space="preserve"> como redes locais, dispositivos seriais remotos, etc.</w:t>
+      </w:r>
+      <w:r>
+        <w:rPr>
+          <w:lang w:val="pt-BR"/>
+        </w:rPr>
+        <w:t>]</w:t>
+      </w:r>
+    </w:p>
+    <w:p>
+      <w:pPr>
+        <w:pStyle w:val="Ttulo1"/>
+        <w:rPr>
+          <w:lang w:val="pt-BR"/>
+        </w:rPr>
+      </w:pPr>
+      <w:bookmarkStart w:id="5" w:name="_Toc492960765"/>
+      <w:bookmarkStart w:id="6" w:name="_GoBack"/>
+      <w:bookmarkEnd w:id="6"/>
+      <w:r>
+        <w:rPr>
+          <w:lang w:val="pt-BR"/>
+        </w:rPr>
+        <w:t>Restrições do Sistema</w:t>
+      </w:r>
+      <w:bookmarkEnd w:id="5"/>
+    </w:p>
+    <w:p>
+      <w:pPr>
+        <w:pStyle w:val="Ttulo2"/>
+        <w:rPr>
+          <w:lang w:val="pt-BR"/>
+        </w:rPr>
+      </w:pPr>
+      <w:r>
+        <w:rPr>
+          <w:lang w:val="pt-BR"/>
+        </w:rPr>
+        <w:t>Compatibilidade com navegadores</w:t>
+      </w:r>
+    </w:p>
+    <w:p>
+      <w:pPr>
+        <w:rPr>
+          <w:lang w:val="pt-BR"/>
+        </w:rPr>
+      </w:pPr>
+      <w:r>
+        <w:rPr>
+          <w:lang w:val="pt-BR"/>
+        </w:rPr>
+        <w:t xml:space="preserve">O sistema todo será Web, portando deverá ser </w:t>
+      </w:r>
+      <w:proofErr w:type="gramStart"/>
+      <w:r>
+        <w:rPr>
+          <w:lang w:val="pt-BR"/>
+        </w:rPr>
+        <w:t>implementado</w:t>
+      </w:r>
+      <w:proofErr w:type="gramEnd"/>
+      <w:r>
+        <w:rPr>
+          <w:lang w:val="pt-BR"/>
+        </w:rPr>
+        <w:t xml:space="preserve"> para que funcione em todos navegadores disponíveis no mercado.</w:t>
+      </w:r>
+    </w:p>
+    <w:p>
+      <w:pPr>
+        <w:pStyle w:val="InfoBlue"/>
+        <w:rPr>
+          <w:lang w:val="pt-BR"/>
+        </w:rPr>
+      </w:pPr>
+      <w:r>
+        <w:rPr>
+          <w:lang w:val="pt-BR"/>
+        </w:rPr>
+        <w:t>[</w:t>
+      </w:r>
+      <w:r>
+        <w:rPr>
+          <w:lang w:val="pt-BR"/>
+        </w:rPr>
+        <w:t>Restrições são parte do + na classificação de requisitos FURPS+. Descreva qualquer restrição de projeto, implementação ou implantação para o sistema sendo construído que tenha sido exigido e deva ser aderente a</w:t>
+      </w:r>
+      <w:r>
+        <w:rPr>
+          <w:lang w:val="pt-BR"/>
+        </w:rPr>
+        <w:t>.</w:t>
+      </w:r>
+      <w:r>
+        <w:rPr>
+          <w:lang w:val="pt-BR"/>
+        </w:rPr>
+        <w:t xml:space="preserve"> Exemplos incluem linguagens de implementação do software, ferramentas de desenvolvimento previstas, componentes ou classes de biblioteca de terceiros, plataformas suportadas, limite</w:t>
+      </w:r>
+      <w:r>
+        <w:rPr>
+          <w:lang w:val="pt-BR"/>
+        </w:rPr>
+        <w:t>s de recursos e requisitos de forma, tamanho ou peso do hardware que abrigará o sistema</w:t>
+      </w:r>
+      <w:r>
+        <w:rPr>
+          <w:lang w:val="pt-BR"/>
+        </w:rPr>
+        <w:t>.</w:t>
+      </w:r>
+      <w:proofErr w:type="gramStart"/>
+      <w:r>
+        <w:rPr>
+          <w:lang w:val="pt-BR"/>
+        </w:rPr>
+        <w:t>]</w:t>
+      </w:r>
+      <w:proofErr w:type="gramEnd"/>
+    </w:p>
+    <w:p>
+      <w:pPr>
+        <w:pStyle w:val="Ttulo1"/>
+        <w:rPr>
+          <w:lang w:val="pt-BR"/>
+        </w:rPr>
+      </w:pPr>
+      <w:r>
+        <w:rPr>
+          <w:lang w:val="pt-BR"/>
+        </w:rPr>
+        <w:t>Conformidades do Sistema</w:t>
+      </w:r>
+    </w:p>
+    <w:p>
+      <w:pPr>
+        <w:pStyle w:val="Ttulo2"/>
+        <w:rPr>
+          <w:lang w:val="pt-BR"/>
+        </w:rPr>
+      </w:pPr>
+      <w:bookmarkStart w:id="7" w:name="_Toc492960774"/>
+      <w:r>
+        <w:rPr>
+          <w:lang w:val="pt-BR"/>
+        </w:rPr>
+        <w:t>Requisitos de Licenciamento</w:t>
+      </w:r>
+      <w:bookmarkEnd w:id="7"/>
+    </w:p>
+    <w:p>
+      <w:pPr>
+        <w:rPr>
+          <w:lang w:val="pt-BR"/>
+        </w:rPr>
+      </w:pPr>
+      <w:r>
+        <w:rPr>
+          <w:lang w:val="pt-BR"/>
+        </w:rPr>
+        <w:t xml:space="preserve">A forma de licenciamento </w:t>
+      </w:r>
+      <w:proofErr w:type="gramStart"/>
+      <w:r>
+        <w:rPr>
+          <w:lang w:val="pt-BR"/>
+        </w:rPr>
+        <w:t>serão definidas</w:t>
+      </w:r>
+      <w:proofErr w:type="gramEnd"/>
+      <w:r>
+        <w:rPr>
+          <w:lang w:val="pt-BR"/>
+        </w:rPr>
+        <w:t xml:space="preserve"> no futuro.</w:t>
+      </w:r>
+    </w:p>
+    <w:p>
+      <w:pPr>
+        <w:pStyle w:val="InfoBlue"/>
+        <w:rPr>
+          <w:lang w:val="pt-BR"/>
+        </w:rPr>
+      </w:pPr>
+      <w:r>
+        <w:rPr>
+          <w:lang w:val="pt-BR"/>
+        </w:rPr>
+        <w:t>[</w:t>
+      </w:r>
+      <w:r>
+        <w:rPr>
+          <w:lang w:val="pt-BR"/>
+        </w:rPr>
+        <w:t>Defina qualquer requisitos de licenciamento ou outras restrições de uso que serão exibidos pelo software</w:t>
+      </w:r>
+      <w:r>
+        <w:rPr>
+          <w:lang w:val="pt-BR"/>
+        </w:rPr>
+        <w:t>.</w:t>
+      </w:r>
+      <w:proofErr w:type="gramStart"/>
+      <w:r>
+        <w:rPr>
+          <w:lang w:val="pt-BR"/>
+        </w:rPr>
+        <w:t>]</w:t>
+      </w:r>
+      <w:proofErr w:type="gramEnd"/>
+    </w:p>
+    <w:p>
+      <w:pPr>
+        <w:pStyle w:val="Ttulo2"/>
+        <w:rPr>
+          <w:lang w:val="pt-BR"/>
+        </w:rPr>
+      </w:pPr>
+      <w:bookmarkStart w:id="8" w:name="_Toc492960775"/>
+      <w:r>
+        <w:rPr>
+          <w:lang w:val="pt-BR"/>
+        </w:rPr>
+        <w:t>Notas Legais, de Copyright entre Outras</w:t>
+      </w:r>
+      <w:bookmarkEnd w:id="8"/>
+      <w:proofErr w:type="gramStart"/>
+      <w:r>
+        <w:rPr>
+          <w:lang w:val="pt-BR"/>
+        </w:rPr>
+        <w:t>/</w:t>
+      </w:r>
+      <w:proofErr w:type="gramEnd"/>
+    </w:p>
+    <w:p>
+      <w:pPr>
+        <w:rPr>
+          <w:lang w:val="pt-BR"/>
+        </w:rPr>
+      </w:pPr>
+      <w:r>
+        <w:rPr>
+          <w:lang w:val="pt-BR"/>
+        </w:rPr>
+        <w:t>Não se aplica.</w:t>
+      </w:r>
+    </w:p>
+    <w:p>
+      <w:pPr>
+        <w:pStyle w:val="InfoBlue"/>
+        <w:rPr>
+          <w:lang w:val="pt-BR"/>
+        </w:rPr>
+      </w:pPr>
+      <w:r>
+        <w:rPr>
+          <w:lang w:val="pt-BR"/>
+        </w:rPr>
+        <w:t>[</w:t>
+      </w:r>
+      <w:r>
+        <w:rPr>
+          <w:lang w:val="pt-BR"/>
+        </w:rPr>
+        <w:t>Esta seção descreve qualquer conformidade legal sobre isenção de responsabilidade, garantia, copyright, patente, marca d’água, marca registrada ou logotipos aplicados ao software</w:t>
+      </w:r>
+      <w:r>
+        <w:rPr>
+          <w:lang w:val="pt-BR"/>
+        </w:rPr>
+        <w:t>.</w:t>
+      </w:r>
+      <w:proofErr w:type="gramStart"/>
+      <w:r>
+        <w:rPr>
+          <w:lang w:val="pt-BR"/>
+        </w:rPr>
+        <w:t>]</w:t>
+      </w:r>
+      <w:proofErr w:type="gramEnd"/>
+    </w:p>
+    <w:p>
+      <w:pPr>
+        <w:pStyle w:val="Ttulo2"/>
+        <w:rPr>
+          <w:lang w:val="pt-BR"/>
+        </w:rPr>
+      </w:pPr>
+      <w:bookmarkStart w:id="9" w:name="_Toc492960776"/>
+      <w:r>
+        <w:rPr>
+          <w:lang w:val="pt-BR"/>
+        </w:rPr>
+        <w:t>Padrões Aplicáveis</w:t>
+      </w:r>
+      <w:bookmarkEnd w:id="9"/>
+    </w:p>
+    <w:p>
+      <w:pPr>
+        <w:rPr>
+          <w:lang w:val="pt-BR"/>
+        </w:rPr>
+      </w:pPr>
+      <w:r>
+        <w:rPr>
+          <w:lang w:val="pt-BR"/>
+        </w:rPr>
+        <w:t>Não se aplica.</w:t>
+      </w:r>
+    </w:p>
+    <w:p>
+      <w:pPr>
+        <w:pStyle w:val="InfoBlue"/>
+        <w:rPr>
+          <w:lang w:val="pt-BR"/>
+        </w:rPr>
+      </w:pPr>
+      <w:r>
+        <w:rPr>
+          <w:lang w:val="pt-BR"/>
+        </w:rPr>
+        <w:t>[</w:t>
+      </w:r>
+      <w:r>
+        <w:rPr>
+          <w:lang w:val="pt-BR"/>
+        </w:rPr>
+        <w:t>Esta seção descreve através de referências qualquer padrão aplicável e as seções específicas de qualquer desses padrões que se apliquem ao sistema sendo descrito</w:t>
       </w:r>
       <w:r>
         <w:rPr>
@@ -870,19 +1859,21 @@
         <w:rPr>
           <w:lang w:val="pt-BR"/>
         </w:rPr>
-        <w:t>Defina as interfaces que devam ser suportadas pela aplicação</w:t>
-      </w:r>
-      <w:r>
-        <w:rPr>
-          <w:lang w:val="pt-BR"/>
-        </w:rPr>
-        <w:t xml:space="preserve">. </w:t>
-      </w:r>
-      <w:r>
-        <w:rPr>
-          <w:lang w:val="pt-BR"/>
-        </w:rPr>
-        <w:t>Deve conter especificidade adequada, protocolos, portas, endereços lógicos, etc., de tal forma que o software possa ser desenvolvido e verificado em seus requisitos de interface</w:t>
+        <w:t xml:space="preserve">Por exemplo, </w:t>
+      </w:r>
+      <w:proofErr w:type="gramStart"/>
+      <w:r>
+        <w:rPr>
+          <w:lang w:val="pt-BR"/>
+        </w:rPr>
+        <w:t>pode-se</w:t>
+      </w:r>
+      <w:proofErr w:type="gramEnd"/>
+      <w:r>
+        <w:rPr>
+          <w:lang w:val="pt-BR"/>
+        </w:rPr>
+        <w:t xml:space="preserve"> incluir padrões legais, de qualidade ou de regulamentação, padrões industriais para usabilidade, interoperabilidade, internacionalização, conformidade com sistemas operacionais etc</w:t>
       </w:r>
       <w:r>
         <w:rPr>
@@ -893,6 +1884,20 @@
     </w:p>
     <w:p>
       <w:pPr>
+        <w:pStyle w:val="Ttulo1"/>
+        <w:rPr>
+          <w:lang w:val="pt-BR"/>
+        </w:rPr>
+      </w:pPr>
+      <w:r>
+        <w:rPr>
+          <w:lang w:val="pt-BR"/>
+        </w:rPr>
+        <w:t>Documentação do Sistema</w:t>
+      </w:r>
+    </w:p>
+    <w:p>
+      <w:pPr>
         <w:pStyle w:val="Ttulo2"/>
         <w:rPr>
           <w:lang w:val="pt-BR"/>
@@ -902,7 +1907,20 @@
         <w:rPr>
           <w:lang w:val="pt-BR"/>
         </w:rPr>
-        <w:t>Interfaces de Usuário</w:t>
+        <w:t>Manual do usuário</w:t>
+      </w:r>
+    </w:p>
+    <w:p>
+      <w:pPr>
+        <w:rPr>
+          <w:lang w:val="pt-BR"/>
+        </w:rPr>
+      </w:pPr>
+      <w:r>
+        <w:rPr>
+          <w:lang w:val="pt-BR"/>
+        </w:rPr>
+        <w:t>Deverá ser fornecido o manual do usuário, explicando a funcionalidade de cada página, do sistema, bem como seus campos e botões.</w:t>
       </w:r>
     </w:p>
     <w:p>
@@ -916,1278 +1934,42 @@
         <w:rPr>
           <w:lang w:val="pt-BR"/>
         </w:rPr>
+        <w:lastRenderedPageBreak/>
         <w:t>[</w:t>
       </w:r>
       <w:r>
         <w:rPr>
           <w:lang w:val="pt-BR"/>
         </w:rPr>
-        <w:t>Descreva as interfaces de usuário que serão implementadas pelo software. A intenção desta seção é declarar requisitos relativos à interface. Projeto de interface pode sobrepor o processo de reunião de requisitos</w:t>
-      </w:r>
-      <w:r>
-        <w:rPr>
-          <w:lang w:val="pt-BR"/>
-        </w:rPr>
-        <w:t>.]</w:t>
-      </w:r>
-    </w:p>
-    <w:p>
-      <w:pPr>
-        <w:pStyle w:val="Ttulo3"/>
-        <w:rPr>
-          <w:lang w:val="pt-BR"/>
-        </w:rPr>
-      </w:pPr>
-      <w:r>
-        <w:rPr>
-          <w:lang w:val="pt-BR"/>
-        </w:rPr>
-        <w:t xml:space="preserve">Look &amp; </w:t>
-      </w:r>
-      <w:proofErr w:type="spellStart"/>
-      <w:r>
-        <w:rPr>
-          <w:lang w:val="pt-BR"/>
-        </w:rPr>
-        <w:t>Feel</w:t>
-      </w:r>
-      <w:proofErr w:type="spellEnd"/>
-      <w:r>
-        <w:rPr>
-          <w:lang w:val="pt-BR"/>
-        </w:rPr>
-        <w:t xml:space="preserve"> </w:t>
-      </w:r>
-    </w:p>
-    <w:p>
-      <w:pPr>
-        <w:pStyle w:val="InfoBlue"/>
-        <w:rPr>
-          <w:lang w:val="pt-BR"/>
-        </w:rPr>
-      </w:pPr>
-      <w:r>
-        <w:rPr>
-          <w:lang w:val="pt-BR"/>
-        </w:rPr>
-        <w:t>[</w:t>
-      </w:r>
-      <w:r>
-        <w:rPr>
-          <w:lang w:val="pt-BR"/>
-        </w:rPr>
-        <w:t>Proveja a descrição do espírito da interface. Seu cliente pode ter passado suas demandas particulares como estilo, colores que serão usadas, grau de interação, etc. Esta seção captura requisitos para a interface e não o projeto da interface</w:t>
-      </w:r>
-      <w:r>
-        <w:rPr>
+        <w:t>Descreva os requisitos para documentação online de usuário, sistemas de ajuda, notas “sobre” etc. Defina explicações para a documentação e identifique quem será responsável por cria-a</w:t>
+      </w:r>
+      <w:r>
+        <w:rPr>
+          <w:szCs w:val="28"/>
           <w:lang w:val="pt-BR"/>
         </w:rPr>
         <w:t>.</w:t>
       </w:r>
-      <w:r>
-        <w:rPr>
+      <w:proofErr w:type="gramStart"/>
+      <w:r>
+        <w:rPr>
+          <w:szCs w:val="28"/>
           <w:lang w:val="pt-BR"/>
         </w:rPr>
         <w:t>]</w:t>
       </w:r>
-    </w:p>
-    <w:p>
-      <w:pPr>
-        <w:pStyle w:val="Ttulo3"/>
-        <w:rPr>
-          <w:lang w:val="pt-BR"/>
-        </w:rPr>
-      </w:pPr>
-      <w:r>
-        <w:rPr>
-          <w:lang w:val="pt-BR"/>
-        </w:rPr>
-        <w:t xml:space="preserve">Requisitos de </w:t>
-      </w:r>
-      <w:r>
-        <w:rPr>
-          <w:lang w:val="pt-BR"/>
-        </w:rPr>
-        <w:t xml:space="preserve">Layout </w:t>
-      </w:r>
-      <w:r>
-        <w:rPr>
-          <w:lang w:val="pt-BR"/>
-        </w:rPr>
-        <w:t>e Navegação</w:t>
-      </w:r>
-    </w:p>
-    <w:p>
-      <w:pPr>
-        <w:rPr>
-          <w:lang w:val="pt-BR"/>
-        </w:rPr>
-      </w:pPr>
-      <w:r>
-        <w:rPr>
-          <w:lang w:val="pt-BR"/>
-        </w:rPr>
-        <w:t>Não há requisitos específicos de layout e navegação.</w:t>
-      </w:r>
-    </w:p>
-    <w:p>
-      <w:pPr>
-        <w:rPr>
-          <w:rStyle w:val="InfoBlueChar"/>
-          <w:lang w:val="pt-BR"/>
-        </w:rPr>
-      </w:pPr>
-      <w:r>
-        <w:rPr>
-          <w:rStyle w:val="InfoBlueChar"/>
-          <w:lang w:val="pt-BR"/>
-        </w:rPr>
-        <w:t>[</w:t>
-      </w:r>
-      <w:r>
-        <w:rPr>
-          <w:rStyle w:val="InfoBlueChar"/>
-          <w:lang w:val="pt-BR"/>
-        </w:rPr>
-        <w:t>Capture requisitos sobre as áreas da tela principal e como elas serão agrupadas.</w:t>
-      </w:r>
-      <w:proofErr w:type="gramStart"/>
-      <w:r>
-        <w:rPr>
-          <w:rStyle w:val="InfoBlueChar"/>
-          <w:lang w:val="pt-BR"/>
-        </w:rPr>
-        <w:t>]</w:t>
-      </w:r>
       <w:proofErr w:type="gramEnd"/>
     </w:p>
     <w:p>
       <w:pPr>
-        <w:pStyle w:val="Ttulo3"/>
-        <w:rPr>
-          <w:lang w:val="pt-BR"/>
-        </w:rPr>
-      </w:pPr>
-      <w:r>
-        <w:rPr>
-          <w:lang w:val="pt-BR"/>
-        </w:rPr>
-        <w:t>Consistência</w:t>
-      </w:r>
-    </w:p>
-    <w:p>
-      <w:pPr>
-        <w:pStyle w:val="Ttulo4"/>
-        <w:rPr>
-          <w:lang w:val="pt-BR"/>
-        </w:rPr>
-      </w:pPr>
-      <w:r>
-        <w:rPr>
-          <w:lang w:val="pt-BR"/>
-        </w:rPr>
-        <w:t>Consistência com o navegador</w:t>
-      </w:r>
-    </w:p>
-    <w:p>
-      <w:pPr>
-        <w:rPr>
-          <w:lang w:val="pt-BR"/>
-        </w:rPr>
-      </w:pPr>
-      <w:r>
-        <w:rPr>
-          <w:lang w:val="pt-BR"/>
-        </w:rPr>
-        <w:t>A aplicação Web deverá manter consistência com os navegadores utilizados, no que diz respeito a posicionamento de botões e campos (</w:t>
-      </w:r>
-      <w:proofErr w:type="spellStart"/>
-      <w:r>
-        <w:rPr>
-          <w:lang w:val="pt-BR"/>
-        </w:rPr>
-        <w:t>Chrome</w:t>
-      </w:r>
-      <w:proofErr w:type="spellEnd"/>
-      <w:r>
-        <w:rPr>
-          <w:lang w:val="pt-BR"/>
-        </w:rPr>
-        <w:t xml:space="preserve">, </w:t>
-      </w:r>
-      <w:proofErr w:type="spellStart"/>
-      <w:r>
-        <w:rPr>
-          <w:lang w:val="pt-BR"/>
-        </w:rPr>
-        <w:t>Mozzila</w:t>
-      </w:r>
-      <w:proofErr w:type="spellEnd"/>
-      <w:r>
-        <w:rPr>
-          <w:lang w:val="pt-BR"/>
-        </w:rPr>
-        <w:t>, Internet Explorer, Safari).</w:t>
-      </w:r>
-    </w:p>
-    <w:p>
-      <w:pPr>
-        <w:rPr>
-          <w:rStyle w:val="InfoBlueChar"/>
-          <w:lang w:val="pt-BR"/>
-        </w:rPr>
-      </w:pPr>
-      <w:r>
-        <w:rPr>
-          <w:rStyle w:val="InfoBlueChar"/>
-          <w:lang w:val="pt-BR"/>
-        </w:rPr>
-        <w:t>[</w:t>
-      </w:r>
-      <w:r>
-        <w:rPr>
-          <w:rStyle w:val="InfoBlueChar"/>
-          <w:lang w:val="pt-BR"/>
-        </w:rPr>
-        <w:t xml:space="preserve">Consistência da interface de usuário permite ao usuário predizer o que irá acontecer. </w:t>
-      </w:r>
-      <w:r>
-        <w:rPr>
-          <w:rStyle w:val="InfoBlueChar"/>
-          <w:lang w:val="pt-BR"/>
-        </w:rPr>
-        <w:t>Esta seção declara requisitos sobre os mecanismos a ser empregados na interface de usuário, tanto dentro do sistema quanto com outros sistemas e podem ser aplicados em diferentes níveis: controles de navegação, tamanho e forma das áreas da tela, posicionamento para entrada e apresentação de dados, terminologia</w:t>
-      </w:r>
-      <w:r>
-        <w:rPr>
-          <w:rStyle w:val="InfoBlueChar"/>
-          <w:lang w:val="pt-BR"/>
-        </w:rPr>
-        <w:t>.</w:t>
-      </w:r>
-      <w:proofErr w:type="gramStart"/>
-      <w:r>
-        <w:rPr>
-          <w:rStyle w:val="InfoBlueChar"/>
-          <w:lang w:val="pt-BR"/>
-        </w:rPr>
-        <w:t>]</w:t>
-      </w:r>
-      <w:proofErr w:type="gramEnd"/>
-    </w:p>
-    <w:p>
-      <w:pPr>
-        <w:pStyle w:val="Ttulo3"/>
-        <w:rPr>
-          <w:lang w:val="pt-BR"/>
-        </w:rPr>
-      </w:pPr>
-      <w:r>
-        <w:rPr>
-          <w:lang w:val="pt-BR"/>
-        </w:rPr>
-        <w:t>Requisitos de Personalização de Usuário e Customização</w:t>
-      </w:r>
-    </w:p>
-    <w:p>
-      <w:pPr>
-        <w:pStyle w:val="Ttulo4"/>
-        <w:rPr>
-          <w:lang w:val="pt-BR"/>
-        </w:rPr>
-      </w:pPr>
-      <w:r>
-        <w:rPr>
-          <w:lang w:val="pt-BR"/>
-        </w:rPr>
-        <w:t>Customização para empresa</w:t>
-      </w:r>
-    </w:p>
-    <w:p>
-      <w:pPr>
-        <w:rPr>
-          <w:lang w:val="pt-BR"/>
-        </w:rPr>
-      </w:pPr>
-      <w:r>
-        <w:rPr>
-          <w:lang w:val="pt-BR"/>
-        </w:rPr>
-        <w:t>Deve-se permitir a inclusão de logomarca da empresa onde o sistema será feito, tal logomarca deverá aparecer nas aplicações WEB.</w:t>
-      </w:r>
-    </w:p>
-    <w:p>
-      <w:pPr>
-        <w:pStyle w:val="Ttulo4"/>
-        <w:rPr>
-          <w:lang w:val="pt-BR"/>
-        </w:rPr>
-      </w:pPr>
-      <w:r>
-        <w:rPr>
-          <w:lang w:val="pt-BR"/>
-        </w:rPr>
-        <w:t>Customização de conta de usuário</w:t>
-      </w:r>
-    </w:p>
-    <w:p>
-      <w:pPr>
-        <w:rPr>
-          <w:lang w:val="pt-BR"/>
-        </w:rPr>
-      </w:pPr>
-      <w:r>
-        <w:rPr>
-          <w:lang w:val="pt-BR"/>
-        </w:rPr>
-        <w:t>Deve-se permitir a inclusão de foto nas contas de usuários registrados no sistema.</w:t>
-      </w:r>
-    </w:p>
-    <w:p>
-      <w:pPr>
-        <w:pStyle w:val="InfoBlue"/>
-        <w:rPr>
-          <w:lang w:val="pt-BR"/>
-        </w:rPr>
-      </w:pPr>
-      <w:r>
-        <w:rPr>
-          <w:lang w:val="pt-BR"/>
-        </w:rPr>
-        <w:t>[</w:t>
-      </w:r>
-      <w:r>
-        <w:rPr>
-          <w:lang w:val="pt-BR"/>
-        </w:rPr>
-        <w:t>Requisitos sobre o conteúdo que deverá ser apresentado automaticamente para os usuários ou disponibilizados baseado nos atributos do usuário. Alguma vezes</w:t>
-      </w:r>
-      <w:proofErr w:type="gramStart"/>
-      <w:r>
-        <w:rPr>
-          <w:lang w:val="pt-BR"/>
-        </w:rPr>
-        <w:t>, é</w:t>
-      </w:r>
-      <w:proofErr w:type="gramEnd"/>
-      <w:r>
-        <w:rPr>
-          <w:lang w:val="pt-BR"/>
-        </w:rPr>
-        <w:t xml:space="preserve"> permitido aos usuários customizar ou personalizar o conteúdo apresentado</w:t>
-      </w:r>
-      <w:r>
-        <w:rPr>
-          <w:lang w:val="pt-BR"/>
-        </w:rPr>
-        <w:t>.</w:t>
-      </w:r>
-      <w:r>
-        <w:rPr>
-          <w:lang w:val="pt-BR"/>
-        </w:rPr>
-        <w:t>]</w:t>
-      </w:r>
-    </w:p>
-    <w:p>
-      <w:pPr>
-        <w:pStyle w:val="Ttulo2"/>
-        <w:rPr>
-          <w:lang w:val="pt-BR"/>
-        </w:rPr>
-      </w:pPr>
-      <w:bookmarkStart w:id="2" w:name="_Toc492960772"/>
-      <w:r>
-        <w:rPr>
-          <w:lang w:val="pt-BR"/>
-        </w:rPr>
-        <w:t>Interfaces com Sistemas ou Dispositivos Externos</w:t>
-      </w:r>
-      <w:bookmarkEnd w:id="2"/>
-    </w:p>
-    <w:p>
-      <w:pPr>
-        <w:pStyle w:val="InfoBlue"/>
-        <w:rPr>
-          <w:lang w:val="pt-BR"/>
-        </w:rPr>
-      </w:pPr>
-      <w:r>
-        <w:rPr>
-          <w:lang w:val="pt-BR"/>
-        </w:rPr>
-        <w:t>[</w:t>
-      </w:r>
-      <w:r>
-        <w:rPr>
-          <w:lang w:val="pt-BR"/>
-        </w:rPr>
-        <w:t xml:space="preserve">Existe algum sistema externo com o qual este sistema deverá </w:t>
-      </w:r>
-      <w:proofErr w:type="spellStart"/>
-      <w:r>
-        <w:rPr>
-          <w:lang w:val="pt-BR"/>
-        </w:rPr>
-        <w:t>interfacear</w:t>
-      </w:r>
-      <w:proofErr w:type="spellEnd"/>
-      <w:r>
-        <w:rPr>
-          <w:lang w:val="pt-BR"/>
-        </w:rPr>
-        <w:t>? Existe alguma restrição sobre a natureza da interface entre este sistema e algum sistema externo, como o formato dos dados passados entre os sistemas ou algum protocolo particular usado? Considere as interfaces providas e requeridas</w:t>
-      </w:r>
-      <w:r>
-        <w:rPr>
-          <w:lang w:val="pt-BR"/>
-        </w:rPr>
-        <w:t>.</w:t>
-      </w:r>
-      <w:r>
-        <w:rPr>
-          <w:lang w:val="pt-BR"/>
-        </w:rPr>
-        <w:t>]</w:t>
-      </w:r>
-      <w:r>
-        <w:rPr>
-          <w:lang w:val="pt-BR"/>
-        </w:rPr>
-        <w:t xml:space="preserve"> </w:t>
-      </w:r>
-    </w:p>
-    <w:p>
-      <w:pPr>
-        <w:pStyle w:val="Ttulo3"/>
-        <w:rPr>
-          <w:lang w:val="pt-BR"/>
-        </w:rPr>
-      </w:pPr>
-      <w:r>
-        <w:rPr>
-          <w:lang w:val="pt-BR"/>
-        </w:rPr>
-        <w:t>Interfaces de Software</w:t>
-      </w:r>
-    </w:p>
-    <w:p>
-      <w:pPr>
-        <w:rPr>
-          <w:lang w:val="pt-BR"/>
-        </w:rPr>
-      </w:pPr>
-      <w:r>
-        <w:rPr>
-          <w:lang w:val="pt-BR"/>
-        </w:rPr>
-        <w:t>Não se aplica.</w:t>
-      </w:r>
-    </w:p>
-    <w:p>
-      <w:pPr>
-        <w:pStyle w:val="InfoBlue"/>
-        <w:rPr>
-          <w:lang w:val="pt-BR"/>
-        </w:rPr>
-      </w:pPr>
-      <w:r>
-        <w:rPr>
-          <w:lang w:val="pt-BR"/>
-        </w:rPr>
-        <w:t>[</w:t>
-      </w:r>
-      <w:r>
-        <w:rPr>
-          <w:lang w:val="pt-BR"/>
-        </w:rPr>
-        <w:t>Esta seção descreve as interfaces de software com outros componentes de sistemas de software</w:t>
-      </w:r>
-      <w:r>
-        <w:rPr>
-          <w:lang w:val="pt-BR"/>
-        </w:rPr>
-        <w:t>.</w:t>
-      </w:r>
-      <w:r>
-        <w:rPr>
-          <w:lang w:val="pt-BR"/>
-        </w:rPr>
-        <w:t xml:space="preserve"> </w:t>
-      </w:r>
-      <w:r>
-        <w:rPr>
-          <w:lang w:val="pt-BR"/>
-        </w:rPr>
-        <w:t>Podem ser componentes comprados, componentes reusados de outras aplicações ou componentes sendo desenvolvidos para subsistemas fora do escopo desta especificação de requisitos do sistema, mas com o qual esta aplicação de software deva interagir</w:t>
-      </w:r>
-      <w:r>
-        <w:rPr>
-          <w:lang w:val="pt-BR"/>
-        </w:rPr>
-        <w:t>.</w:t>
-      </w:r>
-      <w:proofErr w:type="gramStart"/>
-      <w:r>
-        <w:rPr>
-          <w:lang w:val="pt-BR"/>
-        </w:rPr>
-        <w:t>]</w:t>
-      </w:r>
-      <w:proofErr w:type="gramEnd"/>
-    </w:p>
-    <w:p>
-      <w:pPr>
-        <w:pStyle w:val="Ttulo3"/>
-        <w:rPr>
-          <w:lang w:val="pt-BR"/>
-        </w:rPr>
-      </w:pPr>
-      <w:bookmarkStart w:id="3" w:name="_Toc492960771"/>
-      <w:r>
-        <w:rPr>
-          <w:lang w:val="pt-BR"/>
-        </w:rPr>
-        <w:t xml:space="preserve">Interfaces de </w:t>
-      </w:r>
-      <w:r>
-        <w:rPr>
-          <w:lang w:val="pt-BR"/>
-        </w:rPr>
-        <w:t>Hardware</w:t>
-      </w:r>
-      <w:bookmarkEnd w:id="3"/>
-    </w:p>
-    <w:p>
-      <w:pPr>
-        <w:rPr>
-          <w:lang w:val="pt-BR"/>
-        </w:rPr>
-      </w:pPr>
-      <w:r>
-        <w:rPr>
-          <w:lang w:val="pt-BR"/>
-        </w:rPr>
-        <w:t>Não se aplica.</w:t>
-      </w:r>
-    </w:p>
-    <w:p>
-      <w:pPr>
-        <w:pStyle w:val="InfoBlue"/>
-        <w:rPr>
-          <w:lang w:val="pt-BR"/>
-        </w:rPr>
-      </w:pPr>
-      <w:r>
-        <w:rPr>
-          <w:lang w:val="pt-BR"/>
-        </w:rPr>
-        <w:t>[</w:t>
-      </w:r>
-      <w:r>
-        <w:rPr>
-          <w:lang w:val="pt-BR"/>
-        </w:rPr>
-        <w:t>Esta seção define qualquer interface de hardware que será suportada pelo software, incluindo estrutura lógica, endereços físicos, comportamentos esperados etc.</w:t>
-      </w:r>
-      <w:proofErr w:type="gramStart"/>
-      <w:r>
-        <w:rPr>
-          <w:lang w:val="pt-BR"/>
-        </w:rPr>
-        <w:t>]</w:t>
-      </w:r>
-      <w:proofErr w:type="gramEnd"/>
-    </w:p>
-    <w:p>
-      <w:pPr>
-        <w:pStyle w:val="Ttulo3"/>
-        <w:rPr>
-          <w:lang w:val="pt-BR"/>
-        </w:rPr>
-      </w:pPr>
-      <w:bookmarkStart w:id="4" w:name="_Toc492960773"/>
-      <w:r>
-        <w:rPr>
-          <w:lang w:val="pt-BR"/>
-        </w:rPr>
-        <w:lastRenderedPageBreak/>
-        <w:t>Interfaces de Comunicação</w:t>
-      </w:r>
-      <w:bookmarkEnd w:id="4"/>
-    </w:p>
-    <w:p>
-      <w:pPr>
-        <w:rPr>
-          <w:lang w:val="pt-BR"/>
-        </w:rPr>
-      </w:pPr>
-      <w:r>
-        <w:rPr>
-          <w:lang w:val="pt-BR"/>
-        </w:rPr>
-        <w:t>Não se aplica.</w:t>
-      </w:r>
-    </w:p>
-    <w:p>
-      <w:pPr>
-        <w:pStyle w:val="InfoBlue"/>
-        <w:rPr>
-          <w:lang w:val="pt-BR"/>
-        </w:rPr>
-      </w:pPr>
-      <w:r>
-        <w:rPr>
-          <w:lang w:val="pt-BR"/>
-        </w:rPr>
-        <w:t>[</w:t>
-      </w:r>
-      <w:r>
-        <w:rPr>
-          <w:lang w:val="pt-BR"/>
-        </w:rPr>
-        <w:t xml:space="preserve">Descreva qualquer interface de comunicação com outros sistemas ou </w:t>
-      </w:r>
-      <w:proofErr w:type="gramStart"/>
-      <w:r>
-        <w:rPr>
-          <w:lang w:val="pt-BR"/>
-        </w:rPr>
-        <w:t>dispositivos tal</w:t>
-      </w:r>
-      <w:proofErr w:type="gramEnd"/>
-      <w:r>
-        <w:rPr>
-          <w:lang w:val="pt-BR"/>
-        </w:rPr>
-        <w:t xml:space="preserve"> como redes locais, dispositivos seriais remotos, etc.</w:t>
-      </w:r>
-      <w:r>
-        <w:rPr>
-          <w:lang w:val="pt-BR"/>
-        </w:rPr>
-        <w:t>]</w:t>
-      </w:r>
-    </w:p>
-    <w:p>
-      <w:pPr>
-        <w:pStyle w:val="Ttulo1"/>
-        <w:rPr>
-          <w:lang w:val="pt-BR"/>
-        </w:rPr>
-        <w:sectPr>
-          <w:headerReference w:type="default" r:id="rId8"/>
-          <w:footerReference w:type="default" r:id="rId9"/>
-          <w:pgSz w:w="12240" w:h="15840" w:code="1"/>
-          <w:pgMar w:top="1440" w:right="1440" w:bottom="1440" w:left="1440" w:header="720" w:footer="720" w:gutter="0"/>
-          <w:cols w:space="720"/>
-        </w:sectPr>
-      </w:pPr>
-    </w:p>
-    <w:p>
-      <w:pPr>
-        <w:pStyle w:val="Ttulo1"/>
-        <w:rPr>
-          <w:lang w:val="pt-BR"/>
-        </w:rPr>
-      </w:pPr>
-      <w:r>
-        <w:rPr>
-          <w:lang w:val="pt-BR"/>
-        </w:rPr>
-        <w:lastRenderedPageBreak/>
-        <w:t>Regras de Negócios</w:t>
-      </w:r>
-    </w:p>
-    <w:p>
-      <w:pPr>
-        <w:pStyle w:val="InfoBlue"/>
-        <w:rPr>
-          <w:lang w:val="pt-BR"/>
-        </w:rPr>
-      </w:pPr>
-      <w:r>
-        <w:rPr>
-          <w:lang w:val="pt-BR"/>
-        </w:rPr>
-        <w:t>[</w:t>
-      </w:r>
-      <w:r>
-        <w:rPr>
-          <w:lang w:val="pt-BR"/>
-        </w:rPr>
-        <w:t xml:space="preserve">Regras de negócios são declarações que definem ou restrinjam algum aspecto do negócio. Regras de negócios são geralmente representadas como regras de produção quando elas são pretendidas de ser executadas diretamente de um sistema de TI: uma regra de produção é uma declaração independente de lógica de programação que especifique a execução de uma ou mais ações em caso essas condições sejam satisfeitas. Regras de Produção definem a operação semântica para o sistema em uma forma independente da tecnologia. Elas restringem </w:t>
-      </w:r>
-      <w:r>
-        <w:rPr>
-          <w:lang w:val="pt-BR"/>
-        </w:rPr>
-        <w:t>o comportamento expresso nos casos de uso do sistema</w:t>
-      </w:r>
-      <w:r>
-        <w:rPr>
-          <w:lang w:val="pt-BR"/>
-        </w:rPr>
-        <w:t>.</w:t>
-      </w:r>
-    </w:p>
-    <w:p>
-      <w:pPr>
-        <w:pStyle w:val="InfoBlue"/>
-        <w:rPr>
-          <w:lang w:val="pt-BR"/>
-        </w:rPr>
-      </w:pPr>
-      <w:r>
-        <w:rPr>
-          <w:lang w:val="pt-BR"/>
-        </w:rPr>
-        <w:t>Organize este documento em classes de regras, um agrupamento de alto nível de regras candidatas ou reais sobre um conceito de negócio com um tipo específico de lógica de processamento. Exemplo: Regras de Avaliação de Risco de Condução ou Regras de Validação de Consumidores</w:t>
-      </w:r>
-      <w:r>
-        <w:rPr>
-          <w:lang w:val="pt-BR"/>
-        </w:rPr>
-        <w:t>.</w:t>
-      </w:r>
-      <w:r>
-        <w:rPr>
-          <w:lang w:val="pt-BR"/>
-        </w:rPr>
-        <w:t>]</w:t>
-      </w:r>
-    </w:p>
-    <w:p>
-      <w:pPr>
-        <w:pStyle w:val="Ttulo2"/>
-        <w:rPr>
-          <w:lang w:val="pt-BR"/>
-        </w:rPr>
-      </w:pPr>
-      <w:r>
-        <w:rPr>
-          <w:lang w:val="pt-BR"/>
-        </w:rPr>
-        <w:t>&lt;</w:t>
-      </w:r>
-      <w:r>
-        <w:rPr>
-          <w:lang w:val="pt-BR"/>
-        </w:rPr>
-        <w:t>Nome da classe de regra</w:t>
-      </w:r>
-      <w:r>
-        <w:rPr>
-          <w:lang w:val="pt-BR"/>
-        </w:rPr>
-        <w:t>&gt;</w:t>
-      </w:r>
-    </w:p>
-    <w:p>
-      <w:pPr>
-        <w:pStyle w:val="Ttulo3"/>
-        <w:rPr>
-          <w:lang w:val="pt-BR"/>
-        </w:rPr>
-      </w:pPr>
-      <w:r>
-        <w:rPr>
-          <w:lang w:val="pt-BR"/>
-        </w:rPr>
-        <w:t>&lt;</w:t>
-      </w:r>
-      <w:r>
-        <w:rPr>
-          <w:lang w:val="pt-BR"/>
-        </w:rPr>
-        <w:t>Nome da regra e identificação</w:t>
-      </w:r>
-      <w:r>
-        <w:rPr>
-          <w:lang w:val="pt-BR"/>
-        </w:rPr>
-        <w:t>&gt;</w:t>
-      </w:r>
-    </w:p>
-    <w:p>
-      <w:pPr>
-        <w:pStyle w:val="InfoBlue"/>
-        <w:rPr>
-          <w:lang w:val="pt-BR"/>
-        </w:rPr>
-      </w:pPr>
-      <w:r>
-        <w:rPr>
-          <w:lang w:val="pt-BR"/>
-        </w:rPr>
-        <w:t>[</w:t>
-      </w:r>
-      <w:r>
-        <w:rPr>
-          <w:lang w:val="pt-BR"/>
-        </w:rPr>
-        <w:t>A descrição define a regra. Ela pode ser feita em linguagem natural seguindo tipicamente uma tabela de decisão ou um padrão como: se [lista-de-condições] então [lista-de-ações]. Exemplo:</w:t>
-      </w:r>
-    </w:p>
-    <w:p>
-      <w:pPr>
-        <w:pStyle w:val="InfoBlue"/>
-        <w:rPr>
-          <w:lang w:val="pt-BR"/>
-        </w:rPr>
-      </w:pPr>
-      <w:r>
-        <w:rPr>
-          <w:lang w:val="pt-BR"/>
-        </w:rPr>
-        <w:t>Se existirem pelo menos 3 itens do mesmo tipo no carrinho de compras do consumidor e cada item possui valor maior do que US$ 30,00, então dê ao consumidor um vale cujo valor seja igual a 10% do item mais barato.</w:t>
-      </w:r>
-      <w:r>
-        <w:rPr>
-          <w:lang w:val="pt-BR"/>
-        </w:rPr>
-        <w:t>]</w:t>
-      </w:r>
-    </w:p>
-    <w:p>
-      <w:pPr>
-        <w:pStyle w:val="Ttulo1"/>
-        <w:rPr>
-          <w:lang w:val="pt-BR"/>
-        </w:rPr>
-      </w:pPr>
-      <w:bookmarkStart w:id="5" w:name="_Toc492960765"/>
-      <w:r>
-        <w:rPr>
-          <w:lang w:val="pt-BR"/>
-        </w:rPr>
-        <w:t>Restrições do Sistema</w:t>
-      </w:r>
-      <w:bookmarkEnd w:id="5"/>
-    </w:p>
-    <w:p>
-      <w:pPr>
-        <w:pStyle w:val="Ttulo2"/>
-        <w:rPr>
-          <w:lang w:val="pt-BR"/>
-        </w:rPr>
-      </w:pPr>
-      <w:r>
-        <w:rPr>
-          <w:lang w:val="pt-BR"/>
-        </w:rPr>
-        <w:t>Compatibilidade com navegadores</w:t>
-      </w:r>
-    </w:p>
-    <w:p>
-      <w:pPr>
-        <w:rPr>
-          <w:lang w:val="pt-BR"/>
-        </w:rPr>
-      </w:pPr>
-      <w:r>
-        <w:rPr>
-          <w:lang w:val="pt-BR"/>
-        </w:rPr>
-        <w:t xml:space="preserve">O sistema todo será Web, portando deverá ser </w:t>
-      </w:r>
-      <w:proofErr w:type="gramStart"/>
-      <w:r>
-        <w:rPr>
-          <w:lang w:val="pt-BR"/>
-        </w:rPr>
-        <w:t>implementado</w:t>
-      </w:r>
-      <w:proofErr w:type="gramEnd"/>
-      <w:r>
-        <w:rPr>
-          <w:lang w:val="pt-BR"/>
-        </w:rPr>
-        <w:t xml:space="preserve"> para que funcione em todos navegadores disponíveis no mercado.</w:t>
-      </w:r>
-    </w:p>
-    <w:p>
-      <w:pPr>
-        <w:pStyle w:val="InfoBlue"/>
-        <w:rPr>
-          <w:lang w:val="pt-BR"/>
-        </w:rPr>
-      </w:pPr>
-      <w:r>
-        <w:rPr>
-          <w:lang w:val="pt-BR"/>
-        </w:rPr>
-        <w:t>[</w:t>
-      </w:r>
-      <w:r>
-        <w:rPr>
-          <w:lang w:val="pt-BR"/>
-        </w:rPr>
-        <w:t>Restrições são parte do + na classificação de requisitos FURPS+. Descreva qualquer restrição de projeto, implementação ou implantação para o sistema sendo construído que tenha sido exigido e deva ser aderente a</w:t>
-      </w:r>
-      <w:r>
-        <w:rPr>
-          <w:lang w:val="pt-BR"/>
-        </w:rPr>
-        <w:t>.</w:t>
-      </w:r>
-      <w:r>
-        <w:rPr>
-          <w:lang w:val="pt-BR"/>
-        </w:rPr>
-        <w:t xml:space="preserve"> Exemplos incluem linguagens de implementação do software, ferramentas de desenvolvimento previstas, componentes ou classes de biblioteca de terceiros, plataformas suportadas, limite</w:t>
-      </w:r>
-      <w:r>
-        <w:rPr>
-          <w:lang w:val="pt-BR"/>
-        </w:rPr>
-        <w:t>s de recursos e requisitos de forma, tamanho ou peso do hardware que abrigará o sistema</w:t>
-      </w:r>
-      <w:r>
-        <w:rPr>
-          <w:lang w:val="pt-BR"/>
-        </w:rPr>
-        <w:t>.</w:t>
-      </w:r>
-      <w:proofErr w:type="gramStart"/>
-      <w:r>
-        <w:rPr>
-          <w:lang w:val="pt-BR"/>
-        </w:rPr>
-        <w:t>]</w:t>
-      </w:r>
-      <w:proofErr w:type="gramEnd"/>
-    </w:p>
-    <w:p>
-      <w:pPr>
-        <w:pStyle w:val="Ttulo1"/>
-        <w:rPr>
-          <w:lang w:val="pt-BR"/>
-        </w:rPr>
-      </w:pPr>
-      <w:r>
-        <w:rPr>
-          <w:lang w:val="pt-BR"/>
-        </w:rPr>
-        <w:t>Conformidades do Sistema</w:t>
-      </w:r>
-    </w:p>
-    <w:p>
-      <w:pPr>
-        <w:pStyle w:val="Ttulo2"/>
-        <w:rPr>
-          <w:lang w:val="pt-BR"/>
-        </w:rPr>
-      </w:pPr>
-      <w:bookmarkStart w:id="6" w:name="_Toc492960774"/>
-      <w:r>
-        <w:rPr>
-          <w:lang w:val="pt-BR"/>
-        </w:rPr>
-        <w:t>Requisitos de Licenciamento</w:t>
-      </w:r>
-      <w:bookmarkEnd w:id="6"/>
-    </w:p>
-    <w:p>
-      <w:pPr>
-        <w:rPr>
-          <w:lang w:val="pt-BR"/>
-        </w:rPr>
-      </w:pPr>
-      <w:r>
-        <w:rPr>
-          <w:lang w:val="pt-BR"/>
-        </w:rPr>
-        <w:t xml:space="preserve">A forma de licenciamento </w:t>
-      </w:r>
-      <w:proofErr w:type="gramStart"/>
-      <w:r>
-        <w:rPr>
-          <w:lang w:val="pt-BR"/>
-        </w:rPr>
-        <w:t>serão definidas</w:t>
-      </w:r>
-      <w:proofErr w:type="gramEnd"/>
-      <w:r>
-        <w:rPr>
-          <w:lang w:val="pt-BR"/>
-        </w:rPr>
-        <w:t xml:space="preserve"> no futuro.</w:t>
-      </w:r>
-    </w:p>
-    <w:p>
-      <w:pPr>
-        <w:pStyle w:val="InfoBlue"/>
-        <w:rPr>
-          <w:lang w:val="pt-BR"/>
-        </w:rPr>
-      </w:pPr>
-      <w:r>
-        <w:rPr>
-          <w:lang w:val="pt-BR"/>
-        </w:rPr>
-        <w:t>[</w:t>
-      </w:r>
-      <w:r>
-        <w:rPr>
-          <w:lang w:val="pt-BR"/>
-        </w:rPr>
-        <w:t>Defina qualquer requisitos de licenciamento ou outras restrições de uso que serão exibidos pelo software</w:t>
-      </w:r>
-      <w:r>
-        <w:rPr>
-          <w:lang w:val="pt-BR"/>
-        </w:rPr>
-        <w:t>.</w:t>
-      </w:r>
-      <w:proofErr w:type="gramStart"/>
-      <w:r>
-        <w:rPr>
-          <w:lang w:val="pt-BR"/>
-        </w:rPr>
-        <w:t>]</w:t>
-      </w:r>
-      <w:proofErr w:type="gramEnd"/>
-    </w:p>
-    <w:p>
-      <w:pPr>
-        <w:pStyle w:val="Ttulo2"/>
-        <w:rPr>
-          <w:lang w:val="pt-BR"/>
-        </w:rPr>
-      </w:pPr>
-      <w:bookmarkStart w:id="7" w:name="_Toc492960775"/>
-      <w:r>
-        <w:rPr>
-          <w:lang w:val="pt-BR"/>
-        </w:rPr>
-        <w:t>Notas Legais, de Copyright entre Outras</w:t>
-      </w:r>
-      <w:bookmarkEnd w:id="7"/>
-      <w:proofErr w:type="gramStart"/>
-      <w:r>
-        <w:rPr>
-          <w:lang w:val="pt-BR"/>
-        </w:rPr>
-        <w:t>/</w:t>
-      </w:r>
-      <w:proofErr w:type="gramEnd"/>
-    </w:p>
-    <w:p>
-      <w:pPr>
-        <w:rPr>
-          <w:lang w:val="pt-BR"/>
-        </w:rPr>
-      </w:pPr>
-      <w:r>
-        <w:rPr>
-          <w:lang w:val="pt-BR"/>
-        </w:rPr>
-        <w:t>Não se aplica.</w:t>
-      </w:r>
-    </w:p>
-    <w:p>
-      <w:pPr>
-        <w:pStyle w:val="InfoBlue"/>
-        <w:rPr>
-          <w:lang w:val="pt-BR"/>
-        </w:rPr>
-      </w:pPr>
-      <w:r>
-        <w:rPr>
-          <w:lang w:val="pt-BR"/>
-        </w:rPr>
-        <w:t>[</w:t>
-      </w:r>
-      <w:r>
-        <w:rPr>
-          <w:lang w:val="pt-BR"/>
-        </w:rPr>
-        <w:t>Esta seção descreve qualquer conformidade legal sobre isenção de responsabilidade, garantia, copyright, patente, marca d’água, marca registrada ou logotipos aplicados ao software</w:t>
-      </w:r>
-      <w:r>
-        <w:rPr>
-          <w:lang w:val="pt-BR"/>
-        </w:rPr>
-        <w:t>.</w:t>
-      </w:r>
-      <w:proofErr w:type="gramStart"/>
-      <w:r>
-        <w:rPr>
-          <w:lang w:val="pt-BR"/>
-        </w:rPr>
-        <w:t>]</w:t>
-      </w:r>
-      <w:proofErr w:type="gramEnd"/>
-    </w:p>
-    <w:p>
-      <w:pPr>
-        <w:pStyle w:val="Ttulo2"/>
-        <w:rPr>
-          <w:lang w:val="pt-BR"/>
-        </w:rPr>
-      </w:pPr>
-      <w:bookmarkStart w:id="8" w:name="_Toc492960776"/>
-      <w:r>
-        <w:rPr>
-          <w:lang w:val="pt-BR"/>
-        </w:rPr>
-        <w:t>Padrões Aplicáveis</w:t>
-      </w:r>
-      <w:bookmarkEnd w:id="8"/>
-    </w:p>
-    <w:p>
-      <w:pPr>
-        <w:rPr>
-          <w:lang w:val="pt-BR"/>
-        </w:rPr>
-      </w:pPr>
-      <w:r>
-        <w:rPr>
-          <w:lang w:val="pt-BR"/>
-        </w:rPr>
-        <w:t>Não se aplica.</w:t>
-      </w:r>
-    </w:p>
-    <w:p>
-      <w:pPr>
-        <w:pStyle w:val="InfoBlue"/>
-        <w:rPr>
-          <w:lang w:val="pt-BR"/>
-        </w:rPr>
-      </w:pPr>
-      <w:r>
-        <w:rPr>
-          <w:lang w:val="pt-BR"/>
-        </w:rPr>
-        <w:t>[</w:t>
-      </w:r>
-      <w:r>
-        <w:rPr>
-          <w:lang w:val="pt-BR"/>
-        </w:rPr>
-        <w:t>Esta seção descreve através de referências qualquer padrão aplicável e as seções específicas de qualquer desses padrões que se apliquem ao sistema sendo descrito</w:t>
-      </w:r>
-      <w:r>
-        <w:rPr>
-          <w:lang w:val="pt-BR"/>
-        </w:rPr>
-        <w:t xml:space="preserve">. </w:t>
-      </w:r>
-      <w:r>
-        <w:rPr>
-          <w:lang w:val="pt-BR"/>
-        </w:rPr>
-        <w:t xml:space="preserve">Por exemplo, </w:t>
-      </w:r>
-      <w:proofErr w:type="gramStart"/>
-      <w:r>
-        <w:rPr>
-          <w:lang w:val="pt-BR"/>
-        </w:rPr>
-        <w:t>pode-se</w:t>
-      </w:r>
-      <w:proofErr w:type="gramEnd"/>
-      <w:r>
-        <w:rPr>
-          <w:lang w:val="pt-BR"/>
-        </w:rPr>
-        <w:t xml:space="preserve"> incluir padrões legais, de qualidade ou de regulamentação, padrões industriais para usabilidade, interoperabilidade, internacionalização, conformidade com sistemas operacionais etc</w:t>
-      </w:r>
-      <w:r>
-        <w:rPr>
-          <w:lang w:val="pt-BR"/>
-        </w:rPr>
-        <w:t>.]</w:t>
-      </w:r>
-    </w:p>
-    <w:p>
-      <w:pPr>
-        <w:pStyle w:val="Ttulo1"/>
-        <w:rPr>
-          <w:lang w:val="pt-BR"/>
-        </w:rPr>
-      </w:pPr>
-      <w:r>
-        <w:rPr>
-          <w:lang w:val="pt-BR"/>
-        </w:rPr>
-        <w:t>Documentação do Sistema</w:t>
-      </w:r>
-    </w:p>
-    <w:p>
-      <w:pPr>
-        <w:pStyle w:val="Ttulo2"/>
-        <w:rPr>
-          <w:lang w:val="pt-BR"/>
-        </w:rPr>
-      </w:pPr>
-      <w:r>
-        <w:rPr>
-          <w:lang w:val="pt-BR"/>
-        </w:rPr>
-        <w:t>Manual do usuário</w:t>
-      </w:r>
-    </w:p>
-    <w:p>
-      <w:pPr>
-        <w:rPr>
-          <w:lang w:val="pt-BR"/>
-        </w:rPr>
-      </w:pPr>
-      <w:r>
-        <w:rPr>
-          <w:lang w:val="pt-BR"/>
-        </w:rPr>
-        <w:t>Deverá ser fornecido o manual do usuário, explicando a funcionalidade de cada página, do sistema, bem como seus campos e botões.</w:t>
-      </w:r>
-      <w:bookmarkStart w:id="9" w:name="_GoBack"/>
-      <w:bookmarkEnd w:id="9"/>
-    </w:p>
-    <w:p>
-      <w:pPr>
-        <w:pStyle w:val="InfoBlue"/>
-        <w:rPr>
-          <w:lang w:val="pt-BR"/>
-        </w:rPr>
-      </w:pPr>
-      <w:r>
-        <w:rPr>
-          <w:lang w:val="pt-BR"/>
-        </w:rPr>
-        <w:t>[</w:t>
-      </w:r>
-      <w:r>
-        <w:rPr>
-          <w:lang w:val="pt-BR"/>
-        </w:rPr>
-        <w:t>Descreva os requisitos para documentação online de usuário, sistemas de ajuda, notas “sobre” etc. Defina explicações para a documentação e identifique quem será responsável por cria-a</w:t>
-      </w:r>
-      <w:r>
-        <w:rPr>
-          <w:szCs w:val="28"/>
-          <w:lang w:val="pt-BR"/>
-        </w:rPr>
-        <w:t>.</w:t>
-      </w:r>
-      <w:proofErr w:type="gramStart"/>
-      <w:r>
-        <w:rPr>
-          <w:szCs w:val="28"/>
-          <w:lang w:val="pt-BR"/>
-        </w:rPr>
-        <w:t>]</w:t>
-      </w:r>
-      <w:proofErr w:type="gramEnd"/>
-    </w:p>
-    <w:p>
-      <w:pPr>
         <w:rPr>
           <w:lang w:val="pt-BR"/>
         </w:rPr>
       </w:pPr>
     </w:p>
     <w:sectPr>
+      <w:headerReference w:type="default" r:id="rId8"/>
+      <w:footerReference w:type="default" r:id="rId9"/>
       <w:pgSz w:w="12240" w:h="15840" w:code="1"/>
       <w:pgMar w:top="1440" w:right="1440" w:bottom="1440" w:left="1440" w:header="720" w:footer="720" w:gutter="0"/>
       <w:cols w:space="720"/>
@@ -2406,7 +2188,7 @@
               <w:noProof/>
               <w:lang w:val="pt-BR"/>
             </w:rPr>
-            <w:t>5</w:t>
+            <w:t>3</w:t>
           </w:r>
           <w:r>
             <w:rPr>
@@ -2643,14 +2425,14 @@
         <v:path o:extrusionok="f" gradientshapeok="t" o:connecttype="rect"/>
         <o:lock v:ext="edit" aspectratio="t"/>
       </v:shapetype>
-      <v:shape id="_x0000_i1032" type="#_x0000_t75" style="width:29.4pt;height:27.6pt" o:bullet="t">
+      <v:shape id="_x0000_i1028" type="#_x0000_t75" style="width:29.4pt;height:27.6pt" o:bullet="t">
         <v:imagedata r:id="rId1" o:title="clip_image001"/>
       </v:shape>
     </w:pict>
   </w:numPicBullet>
   <w:numPicBullet w:numPicBulletId="1">
     <w:pict>
-      <v:shape id="_x0000_i1033" type="#_x0000_t75" style="width:30.6pt;height:30pt" o:bullet="t">
+      <v:shape id="_x0000_i1029" type="#_x0000_t75" style="width:30.6pt;height:30pt" o:bullet="t">
         <v:imagedata r:id="rId2" o:title="clip_image002"/>
       </v:shape>
     </w:pict>

</xml_diff>